<commit_message>
Update URL Submissions RCoon.docx
</commit_message>
<xml_diff>
--- a/Topic 1/URL Submissions RCoon.docx
+++ b/Topic 1/URL Submissions RCoon.docx
@@ -66,8 +66,13 @@
       <w:pPr>
         <w:jc w:val="center"/>
       </w:pPr>
-      <w:r>
-        <w:t>Doompause Enterprise</w:t>
+      <w:proofErr w:type="spellStart"/>
+      <w:r>
+        <w:t>Doompause</w:t>
+      </w:r>
+      <w:proofErr w:type="spellEnd"/>
+      <w:r>
+        <w:t xml:space="preserve"> Enterprise</w:t>
       </w:r>
     </w:p>
     <w:p>
@@ -145,6 +150,11 @@
       </w:r>
     </w:p>
     <w:p>
+      <w:r>
+        <w:t>Backend walkthrough from CST-451</w:t>
+      </w:r>
+    </w:p>
+    <w:p>
       <w:hyperlink r:id="rId4" w:history="1">
         <w:r>
           <w:rPr>
@@ -159,11 +169,42 @@
     </w:p>
     <w:p>
       <w:r>
-        <w:t>Github URL:</w:t>
+        <w:t xml:space="preserve">This </w:t>
+      </w:r>
+      <w:proofErr w:type="spellStart"/>
+      <w:r>
+        <w:t>weeks</w:t>
+      </w:r>
+      <w:proofErr w:type="spellEnd"/>
+      <w:r>
+        <w:t xml:space="preserve"> Screencast:</w:t>
       </w:r>
     </w:p>
     <w:p>
       <w:hyperlink r:id="rId5" w:history="1">
+        <w:r>
+          <w:rPr>
+            <w:rStyle w:val="Hyperlink"/>
+          </w:rPr>
+          <w:t>https://www.loom.com/share/beacc8c1cd18453db9df7adda46b3928?sid=309c7cde-585e-44b4-aeb5-591af1cafa25</w:t>
+        </w:r>
+      </w:hyperlink>
+      <w:r>
+        <w:t xml:space="preserve"> </w:t>
+      </w:r>
+    </w:p>
+    <w:p>
+      <w:proofErr w:type="spellStart"/>
+      <w:r>
+        <w:t>Github</w:t>
+      </w:r>
+      <w:proofErr w:type="spellEnd"/>
+      <w:r>
+        <w:t xml:space="preserve"> URL:</w:t>
+      </w:r>
+    </w:p>
+    <w:p>
+      <w:hyperlink r:id="rId6" w:history="1">
         <w:r>
           <w:rPr>
             <w:rStyle w:val="Hyperlink"/>

</xml_diff>